<commit_message>
Update PvO en Testrapport
</commit_message>
<xml_diff>
--- a/doc/DikesOvertopping - Protocol van Overdracht.docx
+++ b/doc/DikesOvertopping - Protocol van Overdracht.docx
@@ -1,6 +1,6 @@
 
 <file path=word/document.xml><?xml version="1.0" encoding="utf-8"?>
-<w:document xmlns:wpc="http://schemas.microsoft.com/office/word/2010/wordprocessingCanvas" xmlns:cx="http://schemas.microsoft.com/office/drawing/2014/chartex" xmlns:cx1="http://schemas.microsoft.com/office/drawing/2015/9/8/chartex" xmlns:cx2="http://schemas.microsoft.com/office/drawing/2015/10/21/chartex" xmlns:cx3="http://schemas.microsoft.com/office/drawing/2016/5/9/chartex" xmlns:cx4="http://schemas.microsoft.com/office/drawing/2016/5/10/chartex" xmlns:cx5="http://schemas.microsoft.com/office/drawing/2016/5/11/chartex" xmlns:cx6="http://schemas.microsoft.com/office/drawing/2016/5/12/chartex" xmlns:cx7="http://schemas.microsoft.com/office/drawing/2016/5/13/chartex" xmlns:cx8="http://schemas.microsoft.com/office/drawing/2016/5/14/chartex" xmlns:mc="http://schemas.openxmlformats.org/markup-compatibility/2006" xmlns:aink="http://schemas.microsoft.com/office/drawing/2016/ink" xmlns:am3d="http://schemas.microsoft.com/office/drawing/2017/model3d" xmlns:o="urn:schemas-microsoft-com:office:office" xmlns:r="http://schemas.openxmlformats.org/officeDocument/2006/relationships" xmlns:m="http://schemas.openxmlformats.org/officeDocument/2006/math" xmlns:v="urn:schemas-microsoft-com:vml" xmlns:wp14="http://schemas.microsoft.com/office/word/2010/wordprocessingDrawing" xmlns:wp="http://schemas.openxmlformats.org/drawingml/2006/wordprocessingDrawing" xmlns:w10="urn:schemas-microsoft-com:office:word" xmlns:w="http://schemas.openxmlformats.org/wordprocessingml/2006/main" xmlns:w14="http://schemas.microsoft.com/office/word/2010/wordml" xmlns:w15="http://schemas.microsoft.com/office/word/2012/wordml" xmlns:w16cid="http://schemas.microsoft.com/office/word/2016/wordml/cid" xmlns:w16se="http://schemas.microsoft.com/office/word/2015/wordml/symex" xmlns:wpg="http://schemas.microsoft.com/office/word/2010/wordprocessingGroup" xmlns:wpi="http://schemas.microsoft.com/office/word/2010/wordprocessingInk" xmlns:wne="http://schemas.microsoft.com/office/word/2006/wordml" xmlns:wps="http://schemas.microsoft.com/office/word/2010/wordprocessingShape" mc:Ignorable="w14 w15 w16se w16cid wp14">
+<w:document xmlns:wpc="http://schemas.microsoft.com/office/word/2010/wordprocessingCanvas" xmlns:cx="http://schemas.microsoft.com/office/drawing/2014/chartex" xmlns:cx1="http://schemas.microsoft.com/office/drawing/2015/9/8/chartex" xmlns:cx2="http://schemas.microsoft.com/office/drawing/2015/10/21/chartex" xmlns:cx3="http://schemas.microsoft.com/office/drawing/2016/5/9/chartex" xmlns:cx4="http://schemas.microsoft.com/office/drawing/2016/5/10/chartex" xmlns:cx5="http://schemas.microsoft.com/office/drawing/2016/5/11/chartex" xmlns:cx6="http://schemas.microsoft.com/office/drawing/2016/5/12/chartex" xmlns:cx7="http://schemas.microsoft.com/office/drawing/2016/5/13/chartex" xmlns:cx8="http://schemas.microsoft.com/office/drawing/2016/5/14/chartex" xmlns:mc="http://schemas.openxmlformats.org/markup-compatibility/2006" xmlns:aink="http://schemas.microsoft.com/office/drawing/2016/ink" xmlns:am3d="http://schemas.microsoft.com/office/drawing/2017/model3d" xmlns:o="urn:schemas-microsoft-com:office:office" xmlns:oel="http://schemas.microsoft.com/office/2019/extlst" xmlns:r="http://schemas.openxmlformats.org/officeDocument/2006/relationships" xmlns:m="http://schemas.openxmlformats.org/officeDocument/2006/math" xmlns:v="urn:schemas-microsoft-com:vml" xmlns:wp14="http://schemas.microsoft.com/office/word/2010/wordprocessingDrawing" xmlns:wp="http://schemas.openxmlformats.org/drawingml/2006/wordprocessingDrawing" xmlns:w10="urn:schemas-microsoft-com:office:word" xmlns:w="http://schemas.openxmlformats.org/wordprocessingml/2006/main" xmlns:w14="http://schemas.microsoft.com/office/word/2010/wordml" xmlns:w15="http://schemas.microsoft.com/office/word/2012/wordml" xmlns:w16cex="http://schemas.microsoft.com/office/word/2018/wordml/cex" xmlns:w16cid="http://schemas.microsoft.com/office/word/2016/wordml/cid" xmlns:w16="http://schemas.microsoft.com/office/word/2018/wordml" xmlns:w16du="http://schemas.microsoft.com/office/word/2023/wordml/word16du" xmlns:w16sdtdh="http://schemas.microsoft.com/office/word/2020/wordml/sdtdatahash" xmlns:w16se="http://schemas.microsoft.com/office/word/2015/wordml/symex" xmlns:wpg="http://schemas.microsoft.com/office/word/2010/wordprocessingGroup" xmlns:wpi="http://schemas.microsoft.com/office/word/2010/wordprocessingInk" xmlns:wne="http://schemas.microsoft.com/office/word/2006/wordml" xmlns:wps="http://schemas.microsoft.com/office/word/2010/wordprocessingShape" mc:Ignorable="w14 w15 w16se w16cid w16 w16cex w16sdtdh wp14">
   <w:body>
     <w:p>
       <w:pPr>
@@ -131,7 +131,19 @@
         <w:rPr>
           <w:b/>
         </w:rPr>
-        <w:t>DikesOvertopping 22.1.1</w:t>
+        <w:t>DikesOvertopping 2</w:t>
+      </w:r>
+      <w:r>
+        <w:rPr>
+          <w:b/>
+        </w:rPr>
+        <w:t>3</w:t>
+      </w:r>
+      <w:r>
+        <w:rPr>
+          <w:b/>
+        </w:rPr>
+        <w:t>.1.1</w:t>
       </w:r>
     </w:p>
     <w:p>
@@ -547,7 +559,10 @@
               <w:pStyle w:val="Huisstijl-TabelStatus"/>
             </w:pPr>
             <w:r>
-              <w:t>11208059</w:t>
+              <w:t>1120</w:t>
+            </w:r>
+            <w:r>
+              <w:t>9270</w:t>
             </w:r>
           </w:p>
         </w:tc>
@@ -579,16 +594,35 @@
                 <w:sz w:val="16"/>
                 <w:szCs w:val="16"/>
               </w:rPr>
-              <w:t>2</w:t>
+              <w:t>26</w:t>
             </w:r>
-            <w:bookmarkStart w:id="3" w:name="_GoBack"/>
-            <w:bookmarkEnd w:id="3"/>
             <w:r>
               <w:rPr>
                 <w:sz w:val="16"/>
                 <w:szCs w:val="16"/>
               </w:rPr>
-              <w:t>1-3-'22</w:t>
+              <w:t>-</w:t>
+            </w:r>
+            <w:r>
+              <w:rPr>
+                <w:sz w:val="16"/>
+                <w:szCs w:val="16"/>
+              </w:rPr>
+              <w:t>6</w:t>
+            </w:r>
+            <w:r>
+              <w:rPr>
+                <w:sz w:val="16"/>
+                <w:szCs w:val="16"/>
+              </w:rPr>
+              <w:t>-'2</w:t>
+            </w:r>
+            <w:r>
+              <w:rPr>
+                <w:sz w:val="16"/>
+                <w:szCs w:val="16"/>
+              </w:rPr>
+              <w:t>3</w:t>
             </w:r>
           </w:p>
         </w:tc>
@@ -951,76 +985,38 @@
         <w:t>de voorgaande versie (</w:t>
       </w:r>
       <w:r>
-        <w:t>versie 19.1.1</w:t>
+        <w:t xml:space="preserve">versie </w:t>
+      </w:r>
+      <w:r>
+        <w:t>22</w:t>
+      </w:r>
+      <w:r>
+        <w:t>.1.1</w:t>
       </w:r>
       <w:r>
         <w:t>)</w:t>
       </w:r>
       <w:r>
-        <w:t xml:space="preserve"> zijn de aanpassingen: </w:t>
-      </w:r>
-    </w:p>
-    <w:p>
-      <w:pPr>
-        <w:pStyle w:val="ListParagraph"/>
-        <w:numPr>
-          <w:ilvl w:val="0"/>
-          <w:numId w:val="37"/>
-        </w:numPr>
-        <w:tabs>
-          <w:tab w:val="num" w:pos="1276"/>
-        </w:tabs>
+        <w:t xml:space="preserve"> </w:t>
+      </w:r>
+      <w:r>
+        <w:t xml:space="preserve">is </w:t>
+      </w:r>
+      <w:bookmarkStart w:id="3" w:name="_Hlk129357104"/>
+      <w:r>
+        <w:t>h</w:t>
+      </w:r>
+      <w:r>
+        <w:t>et issue 'memory leak' opgelost</w:t>
+      </w:r>
+      <w:r>
+        <w:t xml:space="preserve">. </w:t>
+      </w:r>
+      <w:bookmarkEnd w:id="3"/>
+    </w:p>
+    <w:p>
+      <w:pPr>
         <w:spacing w:line="240" w:lineRule="auto"/>
-        <w:jc w:val="both"/>
-      </w:pPr>
-      <w:r>
-        <w:t>De rekensnelheid in geval van herhaalde aanroep is verbeterd</w:t>
-      </w:r>
-      <w:r>
-        <w:t>.</w:t>
-      </w:r>
-      <w:r>
-        <w:t xml:space="preserve"> </w:t>
-      </w:r>
-    </w:p>
-    <w:p>
-      <w:pPr>
-        <w:pStyle w:val="ListParagraph"/>
-        <w:numPr>
-          <w:ilvl w:val="0"/>
-          <w:numId w:val="37"/>
-        </w:numPr>
-        <w:tabs>
-          <w:tab w:val="num" w:pos="1276"/>
-        </w:tabs>
-        <w:spacing w:line="240" w:lineRule="auto"/>
-        <w:jc w:val="both"/>
-      </w:pPr>
-      <w:r>
-        <w:t>De onderhoudbaarheid in termen van SIG score is verbeterd.</w:t>
-      </w:r>
-    </w:p>
-    <w:p>
-      <w:pPr>
-        <w:pStyle w:val="ListParagraph"/>
-        <w:numPr>
-          <w:ilvl w:val="0"/>
-          <w:numId w:val="37"/>
-        </w:numPr>
-        <w:tabs>
-          <w:tab w:val="num" w:pos="1276"/>
-        </w:tabs>
-        <w:spacing w:line="240" w:lineRule="auto"/>
-        <w:jc w:val="both"/>
-      </w:pPr>
-      <w:r>
-        <w:t xml:space="preserve">De kernel is 'gesigned', hetgeen inhoudt dat het gecertificeerd is als Deltares product. </w:t>
-      </w:r>
-    </w:p>
-    <w:p>
-      <w:pPr>
-        <w:spacing w:line="240" w:lineRule="auto"/>
-        <w:ind w:left="858"/>
       </w:pPr>
     </w:p>
     <w:p>
@@ -1057,84 +1053,10 @@
         <w:jc w:val="both"/>
       </w:pPr>
       <w:r>
-        <w:t>De aanleiding voor de aanpassingen bestaat uit diverse onderdelen:</w:t>
-      </w:r>
-    </w:p>
-    <w:p>
-      <w:pPr>
-        <w:pStyle w:val="ListParagraph"/>
-        <w:numPr>
-          <w:ilvl w:val="0"/>
-          <w:numId w:val="37"/>
-        </w:numPr>
-        <w:tabs>
-          <w:tab w:val="num" w:pos="1276"/>
-        </w:tabs>
-        <w:spacing w:line="240" w:lineRule="auto"/>
-        <w:jc w:val="both"/>
-      </w:pPr>
-      <w:r>
-        <w:t>Er wordt gezocht naar mogelijkheden om de rekentijd van Hydra-Ring (binnen Riskeer) te verkleinen. In diverse types Hydra-Ring berekeningen speelt DikesOvertopping een rol.</w:t>
-      </w:r>
-      <w:r>
-        <w:t xml:space="preserve"> Er was zicht op tijdwinst in het herhaald aanroepen van de</w:t>
-      </w:r>
-      <w:r>
-        <w:t>ze</w:t>
-      </w:r>
-      <w:r>
-        <w:t xml:space="preserve"> module.</w:t>
-      </w:r>
-    </w:p>
-    <w:p>
-      <w:pPr>
-        <w:pStyle w:val="ListParagraph"/>
-        <w:numPr>
-          <w:ilvl w:val="0"/>
-          <w:numId w:val="37"/>
-        </w:numPr>
-        <w:tabs>
-          <w:tab w:val="num" w:pos="1276"/>
-        </w:tabs>
-        <w:spacing w:line="240" w:lineRule="auto"/>
-        <w:jc w:val="both"/>
-      </w:pPr>
-      <w:r>
-        <w:t>De SIG score voor de onderhoudbaarheid van de DikesOvertopping code was relatief laag.</w:t>
-      </w:r>
-    </w:p>
-    <w:p>
-      <w:pPr>
-        <w:pStyle w:val="ListParagraph"/>
-        <w:numPr>
-          <w:ilvl w:val="0"/>
-          <w:numId w:val="37"/>
-        </w:numPr>
-        <w:tabs>
-          <w:tab w:val="num" w:pos="1276"/>
-        </w:tabs>
-        <w:spacing w:line="240" w:lineRule="auto"/>
-        <w:jc w:val="both"/>
-      </w:pPr>
-      <w:r>
-        <w:t>Er waren al relatief lange tijd geen werkzaamheden meer aan de code verricht, waardoor kennis van de code ver weg dreigde te zakken.</w:t>
-      </w:r>
-    </w:p>
-    <w:p>
-      <w:pPr>
-        <w:pStyle w:val="ListParagraph"/>
-        <w:numPr>
-          <w:ilvl w:val="0"/>
-          <w:numId w:val="37"/>
-        </w:numPr>
-        <w:tabs>
-          <w:tab w:val="num" w:pos="1276"/>
-        </w:tabs>
-        <w:spacing w:line="240" w:lineRule="auto"/>
-        <w:jc w:val="both"/>
-      </w:pPr>
-      <w:r>
-        <w:t>Het ontbreken van certificering leidde bij sommige gebruikers tot een blokkerende waarschuwing vanuit antivirus-software.</w:t>
+        <w:t xml:space="preserve">De aanleiding voor de aanpassingen </w:t>
+      </w:r>
+      <w:r>
+        <w:t>is het feit dat het 'memory leak' -issue verhinderde dat de DikesOvertopping module kon worden toegepast in Hydra-NL.</w:t>
       </w:r>
     </w:p>
     <w:p>
@@ -1304,18 +1226,64 @@
         <w:t xml:space="preserve">Versie </w:t>
       </w:r>
       <w:r>
-        <w:t>22.1.1</w:t>
+        <w:t>2</w:t>
+      </w:r>
+      <w:r>
+        <w:t>3</w:t>
+      </w:r>
+      <w:r>
+        <w:t>.1.1</w:t>
       </w:r>
       <w:r>
         <w:t xml:space="preserve"> is</w:t>
       </w:r>
       <w:r>
-        <w:t xml:space="preserve"> voor de gebruiker backward compatible met versie 19.1.1. Echter, om gebruik te maken van de verbeterde rekensnelheid moet in de aanroep van de module een </w:t>
-      </w:r>
-      <w:r>
-        <w:lastRenderedPageBreak/>
-        <w:t>- optionele - extra invoerparameter meegegeven worden. Dit staat beschreven in het Technisch ontwerp.</w:t>
-      </w:r>
+        <w:t xml:space="preserve"> voor de gebruiker backward compatible met versie </w:t>
+      </w:r>
+      <w:r>
+        <w:t>22</w:t>
+      </w:r>
+      <w:r>
+        <w:t>.1.1</w:t>
+      </w:r>
+      <w:r>
+        <w:t xml:space="preserve"> en </w:t>
+      </w:r>
+      <w:r>
+        <w:t>19.1.1</w:t>
+      </w:r>
+      <w:r>
+        <w:t>.</w:t>
+      </w:r>
+      <w:bookmarkStart w:id="4" w:name="_Hlk129357219"/>
+      <w:r>
+        <w:t xml:space="preserve"> Als </w:t>
+      </w:r>
+      <w:r>
+        <w:t xml:space="preserve">men overstapt van versie 19.1.1 en </w:t>
+      </w:r>
+      <w:r>
+        <w:t xml:space="preserve">gebruik </w:t>
+      </w:r>
+      <w:r>
+        <w:t xml:space="preserve">wil maken van de verbeterde rekensnelheid </w:t>
+      </w:r>
+      <w:r>
+        <w:t xml:space="preserve">moet de aanroep van de module </w:t>
+      </w:r>
+      <w:r>
+        <w:t xml:space="preserve">aangepast </w:t>
+      </w:r>
+      <w:r>
+        <w:t xml:space="preserve">worden. </w:t>
+      </w:r>
+      <w:r>
+        <w:t xml:space="preserve">Zie hiervoor </w:t>
+      </w:r>
+      <w:r>
+        <w:t>het Technisch ontwerp.</w:t>
+      </w:r>
+      <w:bookmarkEnd w:id="4"/>
     </w:p>
     <w:p>
       <w:pPr>
@@ -1453,13 +1421,22 @@
         <w:t xml:space="preserve">DikesOvertopping </w:t>
       </w:r>
       <w:r>
+        <w:t>2</w:t>
+      </w:r>
+      <w:r>
+        <w:t>3</w:t>
+      </w:r>
+      <w:r>
+        <w:t>.1.1</w:t>
+      </w:r>
+      <w:r>
+        <w:t xml:space="preserve"> is gebaseerd op DikesOvertopping </w:t>
+      </w:r>
+      <w:r>
         <w:t>22</w:t>
       </w:r>
       <w:r>
         <w:t>.1.1</w:t>
-      </w:r>
-      <w:r>
-        <w:t xml:space="preserve"> is gebaseerd op DikesOvertopping 19.1.1</w:t>
       </w:r>
       <w:r>
         <w:t>.</w:t>
@@ -1727,35 +1704,49 @@
           <w:szCs w:val="21"/>
           <w:lang w:eastAsia="nl-NL"/>
         </w:rPr>
-        <w:t xml:space="preserve">aan om DikesOvertopping 22.1.1 te gaan gebruiken op alle plaatsen waar op dit moment nog een eerdere versie van DikesOvertopping wordt gebruikt. Inhoudelijk gezien is overigens geen sprake van urgentie van een dergelijke overstap. Het profijt voor eindgebruikers </w:t>
+        <w:t>aan om DikesOvertopping 2</w:t>
       </w:r>
       <w:r>
         <w:rPr>
           <w:szCs w:val="21"/>
           <w:lang w:eastAsia="nl-NL"/>
         </w:rPr>
-        <w:t xml:space="preserve">- in de vorm van kortere rekentijden - </w:t>
+        <w:t>3</w:t>
       </w:r>
       <w:r>
         <w:rPr>
           <w:szCs w:val="21"/>
           <w:lang w:eastAsia="nl-NL"/>
         </w:rPr>
-        <w:t xml:space="preserve">is </w:t>
+        <w:t xml:space="preserve">.1.1 te gaan gebruiken op alle plaatsen waar op dit moment nog een eerdere versie van DikesOvertopping wordt gebruikt. </w:t>
       </w:r>
       <w:r>
         <w:rPr>
           <w:szCs w:val="21"/>
           <w:lang w:eastAsia="nl-NL"/>
         </w:rPr>
-        <w:t xml:space="preserve">met name </w:t>
+        <w:t>Puur i</w:t>
       </w:r>
       <w:r>
         <w:rPr>
           <w:szCs w:val="21"/>
           <w:lang w:eastAsia="nl-NL"/>
         </w:rPr>
-        <w:t>realiseerbaar bij toepassing in een probabilistische context, zoals Hydra-Ring (binnen Riskeer) en Hydra-NL.</w:t>
+        <w:t xml:space="preserve">nhoudelijk gezien </w:t>
+      </w:r>
+      <w:r>
+        <w:rPr>
+          <w:szCs w:val="21"/>
+          <w:lang w:eastAsia="nl-NL"/>
+        </w:rPr>
+        <w:t xml:space="preserve">(dus wat betreft rekenresultaten) </w:t>
+      </w:r>
+      <w:r>
+        <w:rPr>
+          <w:szCs w:val="21"/>
+          <w:lang w:eastAsia="nl-NL"/>
+        </w:rPr>
+        <w:t>is overigens geen sprake van urgentie van een dergelijke overstap.</w:t>
       </w:r>
     </w:p>
     <w:p>
@@ -2346,7 +2337,6 @@
           <w:szCs w:val="21"/>
           <w:lang w:eastAsia="nl-NL"/>
         </w:rPr>
-        <w:lastRenderedPageBreak/>
         <w:t>libiomp5.so</w:t>
       </w:r>
     </w:p>
@@ -2426,39 +2416,6 @@
       </w:pPr>
       <w:r>
         <w:t>Technical Design</w:t>
-      </w:r>
-    </w:p>
-    <w:p>
-      <w:pPr>
-        <w:numPr>
-          <w:ilvl w:val="0"/>
-          <w:numId w:val="38"/>
-        </w:numPr>
-        <w:tabs>
-          <w:tab w:val="left" w:pos="3675"/>
-          <w:tab w:val="left" w:pos="3885"/>
-        </w:tabs>
-        <w:rPr>
-          <w:lang w:val="en-US"/>
-        </w:rPr>
-      </w:pPr>
-      <w:r>
-        <w:rPr>
-          <w:lang w:val="en-US"/>
-        </w:rPr>
-        <w:t>Technical Documentation</w:t>
-      </w:r>
-      <w:r>
-        <w:rPr>
-          <w:lang w:val="en-US"/>
-        </w:rPr>
-        <w:t xml:space="preserve"> (generated with </w:t>
-      </w:r>
-      <w:r>
-        <w:rPr>
-          <w:lang w:val="en-US"/>
-        </w:rPr>
-        <w:t>Doxygen from in-line comments)</w:t>
       </w:r>
     </w:p>
     <w:p>
@@ -2643,6 +2600,9 @@
     <w:p>
       <w:pPr>
         <w:ind w:left="567" w:hanging="567"/>
+        <w:rPr>
+          <w:lang w:val="en-US"/>
+        </w:rPr>
       </w:pPr>
       <w:r>
         <w:t>De Waal, J.P., 20</w:t>
@@ -2651,38 +2611,116 @@
         <w:t>18</w:t>
       </w:r>
       <w:r>
-        <w:t>. Wave overtopping at dikes - kernel. Test plan. Deltares software documentation</w:t>
-      </w:r>
-      <w:r>
+        <w:t xml:space="preserve">. Wave overtopping at dikes - kernel. </w:t>
+      </w:r>
+      <w:r>
+        <w:rPr>
+          <w:lang w:val="en-US"/>
+        </w:rPr>
+        <w:t>Test plan. Deltares software documentation</w:t>
+      </w:r>
+      <w:r>
+        <w:rPr>
+          <w:lang w:val="en-US"/>
+        </w:rPr>
         <w:t>, December 2018</w:t>
       </w:r>
       <w:r>
+        <w:rPr>
+          <w:lang w:val="en-US"/>
+        </w:rPr>
         <w:t>.</w:t>
       </w:r>
     </w:p>
     <w:p>
       <w:pPr>
         <w:ind w:left="567" w:hanging="567"/>
-      </w:pPr>
-      <w:r>
+        <w:rPr>
+          <w:lang w:val="en-US"/>
+        </w:rPr>
+      </w:pPr>
+      <w:r>
+        <w:rPr>
+          <w:lang w:val="en-US"/>
+        </w:rPr>
         <w:t>De Waal, J.P., 20</w:t>
       </w:r>
       <w:r>
-        <w:t>22</w:t>
-      </w:r>
-      <w:r>
+        <w:rPr>
+          <w:lang w:val="en-US"/>
+        </w:rPr>
+        <w:t>2</w:t>
+      </w:r>
+      <w:r>
+        <w:rPr>
+          <w:lang w:val="en-US"/>
+        </w:rPr>
+        <w:t>3</w:t>
+      </w:r>
+      <w:r>
+        <w:rPr>
+          <w:lang w:val="en-US"/>
+        </w:rPr>
         <w:t xml:space="preserve">. </w:t>
       </w:r>
       <w:r>
-        <w:t>Wave overtopping at dikes kernel. Test report 22.1.1</w:t>
-      </w:r>
-      <w:r>
+        <w:rPr>
+          <w:lang w:val="en-US"/>
+        </w:rPr>
+        <w:t xml:space="preserve">Wave overtopping at dikes kernel. </w:t>
+      </w:r>
+      <w:r>
+        <w:rPr>
+          <w:lang w:val="en-US"/>
+        </w:rPr>
+        <w:t>Test report 2</w:t>
+      </w:r>
+      <w:r>
+        <w:rPr>
+          <w:lang w:val="en-US"/>
+        </w:rPr>
+        <w:t>3</w:t>
+      </w:r>
+      <w:r>
+        <w:rPr>
+          <w:lang w:val="en-US"/>
+        </w:rPr>
+        <w:t>.1.1</w:t>
+      </w:r>
+      <w:r>
+        <w:rPr>
+          <w:lang w:val="en-US"/>
+        </w:rPr>
         <w:t>. Deltares software documentation</w:t>
       </w:r>
       <w:r>
-        <w:t>, March 2022</w:t>
-      </w:r>
-      <w:r>
+        <w:rPr>
+          <w:lang w:val="en-US"/>
+        </w:rPr>
+        <w:t xml:space="preserve">, </w:t>
+      </w:r>
+      <w:r>
+        <w:rPr>
+          <w:lang w:val="en-US"/>
+        </w:rPr>
+        <w:t>June</w:t>
+      </w:r>
+      <w:r>
+        <w:rPr>
+          <w:lang w:val="en-US"/>
+        </w:rPr>
+        <w:t xml:space="preserve"> 202</w:t>
+      </w:r>
+      <w:r>
+        <w:rPr>
+          <w:lang w:val="en-US"/>
+        </w:rPr>
+        <w:t>3</w:t>
+      </w:r>
+      <w:r>
+        <w:rPr>
+          <w:lang w:val="en-US"/>
+        </w:rPr>
         <w:t>.</w:t>
       </w:r>
     </w:p>
@@ -2694,12 +2732,21 @@
         </w:rPr>
       </w:pPr>
       <w:r>
+        <w:rPr>
+          <w:lang w:val="en-US"/>
+        </w:rPr>
         <w:t xml:space="preserve">Spee, E.J., 2022. </w:t>
       </w:r>
       <w:r>
+        <w:rPr>
+          <w:lang w:val="en-US"/>
+        </w:rPr>
         <w:t>Wave overtopping at dikes kernel</w:t>
       </w:r>
       <w:r>
+        <w:rPr>
+          <w:lang w:val="en-US"/>
+        </w:rPr>
         <w:t xml:space="preserve">. </w:t>
       </w:r>
       <w:r>
@@ -14042,7 +14089,7 @@
 </file>
 
 <file path=word/endnotes.xml><?xml version="1.0" encoding="utf-8"?>
-<w:endnotes xmlns:wpc="http://schemas.microsoft.com/office/word/2010/wordprocessingCanvas" xmlns:cx="http://schemas.microsoft.com/office/drawing/2014/chartex" xmlns:cx1="http://schemas.microsoft.com/office/drawing/2015/9/8/chartex" xmlns:cx2="http://schemas.microsoft.com/office/drawing/2015/10/21/chartex" xmlns:cx3="http://schemas.microsoft.com/office/drawing/2016/5/9/chartex" xmlns:cx4="http://schemas.microsoft.com/office/drawing/2016/5/10/chartex" xmlns:cx5="http://schemas.microsoft.com/office/drawing/2016/5/11/chartex" xmlns:cx6="http://schemas.microsoft.com/office/drawing/2016/5/12/chartex" xmlns:cx7="http://schemas.microsoft.com/office/drawing/2016/5/13/chartex" xmlns:cx8="http://schemas.microsoft.com/office/drawing/2016/5/14/chartex" xmlns:mc="http://schemas.openxmlformats.org/markup-compatibility/2006" xmlns:aink="http://schemas.microsoft.com/office/drawing/2016/ink" xmlns:am3d="http://schemas.microsoft.com/office/drawing/2017/model3d" xmlns:o="urn:schemas-microsoft-com:office:office" xmlns:r="http://schemas.openxmlformats.org/officeDocument/2006/relationships" xmlns:m="http://schemas.openxmlformats.org/officeDocument/2006/math" xmlns:v="urn:schemas-microsoft-com:vml" xmlns:wp14="http://schemas.microsoft.com/office/word/2010/wordprocessingDrawing" xmlns:wp="http://schemas.openxmlformats.org/drawingml/2006/wordprocessingDrawing" xmlns:w10="urn:schemas-microsoft-com:office:word" xmlns:w="http://schemas.openxmlformats.org/wordprocessingml/2006/main" xmlns:w14="http://schemas.microsoft.com/office/word/2010/wordml" xmlns:w15="http://schemas.microsoft.com/office/word/2012/wordml" xmlns:w16cid="http://schemas.microsoft.com/office/word/2016/wordml/cid" xmlns:w16se="http://schemas.microsoft.com/office/word/2015/wordml/symex" xmlns:wpg="http://schemas.microsoft.com/office/word/2010/wordprocessingGroup" xmlns:wpi="http://schemas.microsoft.com/office/word/2010/wordprocessingInk" xmlns:wne="http://schemas.microsoft.com/office/word/2006/wordml" xmlns:wps="http://schemas.microsoft.com/office/word/2010/wordprocessingShape" mc:Ignorable="w14 w15 w16se w16cid wp14">
+<w:endnotes xmlns:wpc="http://schemas.microsoft.com/office/word/2010/wordprocessingCanvas" xmlns:cx="http://schemas.microsoft.com/office/drawing/2014/chartex" xmlns:cx1="http://schemas.microsoft.com/office/drawing/2015/9/8/chartex" xmlns:cx2="http://schemas.microsoft.com/office/drawing/2015/10/21/chartex" xmlns:cx3="http://schemas.microsoft.com/office/drawing/2016/5/9/chartex" xmlns:cx4="http://schemas.microsoft.com/office/drawing/2016/5/10/chartex" xmlns:cx5="http://schemas.microsoft.com/office/drawing/2016/5/11/chartex" xmlns:cx6="http://schemas.microsoft.com/office/drawing/2016/5/12/chartex" xmlns:cx7="http://schemas.microsoft.com/office/drawing/2016/5/13/chartex" xmlns:cx8="http://schemas.microsoft.com/office/drawing/2016/5/14/chartex" xmlns:mc="http://schemas.openxmlformats.org/markup-compatibility/2006" xmlns:aink="http://schemas.microsoft.com/office/drawing/2016/ink" xmlns:am3d="http://schemas.microsoft.com/office/drawing/2017/model3d" xmlns:o="urn:schemas-microsoft-com:office:office" xmlns:oel="http://schemas.microsoft.com/office/2019/extlst" xmlns:r="http://schemas.openxmlformats.org/officeDocument/2006/relationships" xmlns:m="http://schemas.openxmlformats.org/officeDocument/2006/math" xmlns:v="urn:schemas-microsoft-com:vml" xmlns:wp14="http://schemas.microsoft.com/office/word/2010/wordprocessingDrawing" xmlns:wp="http://schemas.openxmlformats.org/drawingml/2006/wordprocessingDrawing" xmlns:w10="urn:schemas-microsoft-com:office:word" xmlns:w="http://schemas.openxmlformats.org/wordprocessingml/2006/main" xmlns:w14="http://schemas.microsoft.com/office/word/2010/wordml" xmlns:w15="http://schemas.microsoft.com/office/word/2012/wordml" xmlns:w16cex="http://schemas.microsoft.com/office/word/2018/wordml/cex" xmlns:w16cid="http://schemas.microsoft.com/office/word/2016/wordml/cid" xmlns:w16="http://schemas.microsoft.com/office/word/2018/wordml" xmlns:w16du="http://schemas.microsoft.com/office/word/2023/wordml/word16du" xmlns:w16sdtdh="http://schemas.microsoft.com/office/word/2020/wordml/sdtdatahash" xmlns:w16se="http://schemas.microsoft.com/office/word/2015/wordml/symex" xmlns:wpg="http://schemas.microsoft.com/office/word/2010/wordprocessingGroup" xmlns:wpi="http://schemas.microsoft.com/office/word/2010/wordprocessingInk" xmlns:wne="http://schemas.microsoft.com/office/word/2006/wordml" xmlns:wps="http://schemas.microsoft.com/office/word/2010/wordprocessingShape" mc:Ignorable="w14 w15 w16se w16cid w16 w16cex w16sdtdh wp14">
   <w:endnote w:type="separator" w:id="-1">
     <w:p>
       <w:pPr>
@@ -14067,7 +14114,7 @@
 </file>
 
 <file path=word/footer1.xml><?xml version="1.0" encoding="utf-8"?>
-<w:ftr xmlns:wpc="http://schemas.microsoft.com/office/word/2010/wordprocessingCanvas" xmlns:cx="http://schemas.microsoft.com/office/drawing/2014/chartex" xmlns:cx1="http://schemas.microsoft.com/office/drawing/2015/9/8/chartex" xmlns:cx2="http://schemas.microsoft.com/office/drawing/2015/10/21/chartex" xmlns:cx3="http://schemas.microsoft.com/office/drawing/2016/5/9/chartex" xmlns:cx4="http://schemas.microsoft.com/office/drawing/2016/5/10/chartex" xmlns:cx5="http://schemas.microsoft.com/office/drawing/2016/5/11/chartex" xmlns:cx6="http://schemas.microsoft.com/office/drawing/2016/5/12/chartex" xmlns:cx7="http://schemas.microsoft.com/office/drawing/2016/5/13/chartex" xmlns:cx8="http://schemas.microsoft.com/office/drawing/2016/5/14/chartex" xmlns:mc="http://schemas.openxmlformats.org/markup-compatibility/2006" xmlns:aink="http://schemas.microsoft.com/office/drawing/2016/ink" xmlns:am3d="http://schemas.microsoft.com/office/drawing/2017/model3d" xmlns:o="urn:schemas-microsoft-com:office:office" xmlns:r="http://schemas.openxmlformats.org/officeDocument/2006/relationships" xmlns:m="http://schemas.openxmlformats.org/officeDocument/2006/math" xmlns:v="urn:schemas-microsoft-com:vml" xmlns:wp14="http://schemas.microsoft.com/office/word/2010/wordprocessingDrawing" xmlns:wp="http://schemas.openxmlformats.org/drawingml/2006/wordprocessingDrawing" xmlns:w10="urn:schemas-microsoft-com:office:word" xmlns:w="http://schemas.openxmlformats.org/wordprocessingml/2006/main" xmlns:w14="http://schemas.microsoft.com/office/word/2010/wordml" xmlns:w15="http://schemas.microsoft.com/office/word/2012/wordml" xmlns:w16cid="http://schemas.microsoft.com/office/word/2016/wordml/cid" xmlns:w16se="http://schemas.microsoft.com/office/word/2015/wordml/symex" xmlns:wpg="http://schemas.microsoft.com/office/word/2010/wordprocessingGroup" xmlns:wpi="http://schemas.microsoft.com/office/word/2010/wordprocessingInk" xmlns:wne="http://schemas.microsoft.com/office/word/2006/wordml" xmlns:wps="http://schemas.microsoft.com/office/word/2010/wordprocessingShape" mc:Ignorable="w14 w15 w16se w16cid wp14">
+<w:ftr xmlns:wpc="http://schemas.microsoft.com/office/word/2010/wordprocessingCanvas" xmlns:cx="http://schemas.microsoft.com/office/drawing/2014/chartex" xmlns:cx1="http://schemas.microsoft.com/office/drawing/2015/9/8/chartex" xmlns:cx2="http://schemas.microsoft.com/office/drawing/2015/10/21/chartex" xmlns:cx3="http://schemas.microsoft.com/office/drawing/2016/5/9/chartex" xmlns:cx4="http://schemas.microsoft.com/office/drawing/2016/5/10/chartex" xmlns:cx5="http://schemas.microsoft.com/office/drawing/2016/5/11/chartex" xmlns:cx6="http://schemas.microsoft.com/office/drawing/2016/5/12/chartex" xmlns:cx7="http://schemas.microsoft.com/office/drawing/2016/5/13/chartex" xmlns:cx8="http://schemas.microsoft.com/office/drawing/2016/5/14/chartex" xmlns:mc="http://schemas.openxmlformats.org/markup-compatibility/2006" xmlns:aink="http://schemas.microsoft.com/office/drawing/2016/ink" xmlns:am3d="http://schemas.microsoft.com/office/drawing/2017/model3d" xmlns:o="urn:schemas-microsoft-com:office:office" xmlns:oel="http://schemas.microsoft.com/office/2019/extlst" xmlns:r="http://schemas.openxmlformats.org/officeDocument/2006/relationships" xmlns:m="http://schemas.openxmlformats.org/officeDocument/2006/math" xmlns:v="urn:schemas-microsoft-com:vml" xmlns:wp14="http://schemas.microsoft.com/office/word/2010/wordprocessingDrawing" xmlns:wp="http://schemas.openxmlformats.org/drawingml/2006/wordprocessingDrawing" xmlns:w10="urn:schemas-microsoft-com:office:word" xmlns:w="http://schemas.openxmlformats.org/wordprocessingml/2006/main" xmlns:w14="http://schemas.microsoft.com/office/word/2010/wordml" xmlns:w15="http://schemas.microsoft.com/office/word/2012/wordml" xmlns:w16cex="http://schemas.microsoft.com/office/word/2018/wordml/cex" xmlns:w16cid="http://schemas.microsoft.com/office/word/2016/wordml/cid" xmlns:w16="http://schemas.microsoft.com/office/word/2018/wordml" xmlns:w16du="http://schemas.microsoft.com/office/word/2023/wordml/word16du" xmlns:w16sdtdh="http://schemas.microsoft.com/office/word/2020/wordml/sdtdatahash" xmlns:w16se="http://schemas.microsoft.com/office/word/2015/wordml/symex" xmlns:wpg="http://schemas.microsoft.com/office/word/2010/wordprocessingGroup" xmlns:wpi="http://schemas.microsoft.com/office/word/2010/wordprocessingInk" xmlns:wne="http://schemas.microsoft.com/office/word/2006/wordml" xmlns:wps="http://schemas.microsoft.com/office/word/2010/wordprocessingShape" mc:Ignorable="w14 w15 w16se w16cid w16 w16cex w16sdtdh wp14">
   <w:p>
     <w:pPr>
       <w:pStyle w:val="Footer"/>
@@ -14141,7 +14188,7 @@
 </file>
 
 <file path=word/footnotes.xml><?xml version="1.0" encoding="utf-8"?>
-<w:footnotes xmlns:wpc="http://schemas.microsoft.com/office/word/2010/wordprocessingCanvas" xmlns:cx="http://schemas.microsoft.com/office/drawing/2014/chartex" xmlns:cx1="http://schemas.microsoft.com/office/drawing/2015/9/8/chartex" xmlns:cx2="http://schemas.microsoft.com/office/drawing/2015/10/21/chartex" xmlns:cx3="http://schemas.microsoft.com/office/drawing/2016/5/9/chartex" xmlns:cx4="http://schemas.microsoft.com/office/drawing/2016/5/10/chartex" xmlns:cx5="http://schemas.microsoft.com/office/drawing/2016/5/11/chartex" xmlns:cx6="http://schemas.microsoft.com/office/drawing/2016/5/12/chartex" xmlns:cx7="http://schemas.microsoft.com/office/drawing/2016/5/13/chartex" xmlns:cx8="http://schemas.microsoft.com/office/drawing/2016/5/14/chartex" xmlns:mc="http://schemas.openxmlformats.org/markup-compatibility/2006" xmlns:aink="http://schemas.microsoft.com/office/drawing/2016/ink" xmlns:am3d="http://schemas.microsoft.com/office/drawing/2017/model3d" xmlns:o="urn:schemas-microsoft-com:office:office" xmlns:r="http://schemas.openxmlformats.org/officeDocument/2006/relationships" xmlns:m="http://schemas.openxmlformats.org/officeDocument/2006/math" xmlns:v="urn:schemas-microsoft-com:vml" xmlns:wp14="http://schemas.microsoft.com/office/word/2010/wordprocessingDrawing" xmlns:wp="http://schemas.openxmlformats.org/drawingml/2006/wordprocessingDrawing" xmlns:w10="urn:schemas-microsoft-com:office:word" xmlns:w="http://schemas.openxmlformats.org/wordprocessingml/2006/main" xmlns:w14="http://schemas.microsoft.com/office/word/2010/wordml" xmlns:w15="http://schemas.microsoft.com/office/word/2012/wordml" xmlns:w16cid="http://schemas.microsoft.com/office/word/2016/wordml/cid" xmlns:w16se="http://schemas.microsoft.com/office/word/2015/wordml/symex" xmlns:wpg="http://schemas.microsoft.com/office/word/2010/wordprocessingGroup" xmlns:wpi="http://schemas.microsoft.com/office/word/2010/wordprocessingInk" xmlns:wne="http://schemas.microsoft.com/office/word/2006/wordml" xmlns:wps="http://schemas.microsoft.com/office/word/2010/wordprocessingShape" mc:Ignorable="w14 w15 w16se w16cid wp14">
+<w:footnotes xmlns:wpc="http://schemas.microsoft.com/office/word/2010/wordprocessingCanvas" xmlns:cx="http://schemas.microsoft.com/office/drawing/2014/chartex" xmlns:cx1="http://schemas.microsoft.com/office/drawing/2015/9/8/chartex" xmlns:cx2="http://schemas.microsoft.com/office/drawing/2015/10/21/chartex" xmlns:cx3="http://schemas.microsoft.com/office/drawing/2016/5/9/chartex" xmlns:cx4="http://schemas.microsoft.com/office/drawing/2016/5/10/chartex" xmlns:cx5="http://schemas.microsoft.com/office/drawing/2016/5/11/chartex" xmlns:cx6="http://schemas.microsoft.com/office/drawing/2016/5/12/chartex" xmlns:cx7="http://schemas.microsoft.com/office/drawing/2016/5/13/chartex" xmlns:cx8="http://schemas.microsoft.com/office/drawing/2016/5/14/chartex" xmlns:mc="http://schemas.openxmlformats.org/markup-compatibility/2006" xmlns:aink="http://schemas.microsoft.com/office/drawing/2016/ink" xmlns:am3d="http://schemas.microsoft.com/office/drawing/2017/model3d" xmlns:o="urn:schemas-microsoft-com:office:office" xmlns:oel="http://schemas.microsoft.com/office/2019/extlst" xmlns:r="http://schemas.openxmlformats.org/officeDocument/2006/relationships" xmlns:m="http://schemas.openxmlformats.org/officeDocument/2006/math" xmlns:v="urn:schemas-microsoft-com:vml" xmlns:wp14="http://schemas.microsoft.com/office/word/2010/wordprocessingDrawing" xmlns:wp="http://schemas.openxmlformats.org/drawingml/2006/wordprocessingDrawing" xmlns:w10="urn:schemas-microsoft-com:office:word" xmlns:w="http://schemas.openxmlformats.org/wordprocessingml/2006/main" xmlns:w14="http://schemas.microsoft.com/office/word/2010/wordml" xmlns:w15="http://schemas.microsoft.com/office/word/2012/wordml" xmlns:w16cex="http://schemas.microsoft.com/office/word/2018/wordml/cex" xmlns:w16cid="http://schemas.microsoft.com/office/word/2016/wordml/cid" xmlns:w16="http://schemas.microsoft.com/office/word/2018/wordml" xmlns:w16du="http://schemas.microsoft.com/office/word/2023/wordml/word16du" xmlns:w16sdtdh="http://schemas.microsoft.com/office/word/2020/wordml/sdtdatahash" xmlns:w16se="http://schemas.microsoft.com/office/word/2015/wordml/symex" xmlns:wpg="http://schemas.microsoft.com/office/word/2010/wordprocessingGroup" xmlns:wpi="http://schemas.microsoft.com/office/word/2010/wordprocessingInk" xmlns:wne="http://schemas.microsoft.com/office/word/2006/wordml" xmlns:wps="http://schemas.microsoft.com/office/word/2010/wordprocessingShape" mc:Ignorable="w14 w15 w16se w16cid w16 w16cex w16sdtdh wp14">
   <w:footnote w:type="separator" w:id="-1">
     <w:p>
       <w:pPr>
@@ -14166,7 +14213,7 @@
 </file>
 
 <file path=word/header1.xml><?xml version="1.0" encoding="utf-8"?>
-<w:hdr xmlns:wpc="http://schemas.microsoft.com/office/word/2010/wordprocessingCanvas" xmlns:cx="http://schemas.microsoft.com/office/drawing/2014/chartex" xmlns:cx1="http://schemas.microsoft.com/office/drawing/2015/9/8/chartex" xmlns:cx2="http://schemas.microsoft.com/office/drawing/2015/10/21/chartex" xmlns:cx3="http://schemas.microsoft.com/office/drawing/2016/5/9/chartex" xmlns:cx4="http://schemas.microsoft.com/office/drawing/2016/5/10/chartex" xmlns:cx5="http://schemas.microsoft.com/office/drawing/2016/5/11/chartex" xmlns:cx6="http://schemas.microsoft.com/office/drawing/2016/5/12/chartex" xmlns:cx7="http://schemas.microsoft.com/office/drawing/2016/5/13/chartex" xmlns:cx8="http://schemas.microsoft.com/office/drawing/2016/5/14/chartex" xmlns:mc="http://schemas.openxmlformats.org/markup-compatibility/2006" xmlns:aink="http://schemas.microsoft.com/office/drawing/2016/ink" xmlns:am3d="http://schemas.microsoft.com/office/drawing/2017/model3d" xmlns:o="urn:schemas-microsoft-com:office:office" xmlns:r="http://schemas.openxmlformats.org/officeDocument/2006/relationships" xmlns:m="http://schemas.openxmlformats.org/officeDocument/2006/math" xmlns:v="urn:schemas-microsoft-com:vml" xmlns:wp14="http://schemas.microsoft.com/office/word/2010/wordprocessingDrawing" xmlns:wp="http://schemas.openxmlformats.org/drawingml/2006/wordprocessingDrawing" xmlns:w10="urn:schemas-microsoft-com:office:word" xmlns:w="http://schemas.openxmlformats.org/wordprocessingml/2006/main" xmlns:w14="http://schemas.microsoft.com/office/word/2010/wordml" xmlns:w15="http://schemas.microsoft.com/office/word/2012/wordml" xmlns:w16cid="http://schemas.microsoft.com/office/word/2016/wordml/cid" xmlns:w16se="http://schemas.microsoft.com/office/word/2015/wordml/symex" xmlns:wpg="http://schemas.microsoft.com/office/word/2010/wordprocessingGroup" xmlns:wpi="http://schemas.microsoft.com/office/word/2010/wordprocessingInk" xmlns:wne="http://schemas.microsoft.com/office/word/2006/wordml" xmlns:wps="http://schemas.microsoft.com/office/word/2010/wordprocessingShape" mc:Ignorable="w14 w15 w16se w16cid wp14">
+<w:hdr xmlns:wpc="http://schemas.microsoft.com/office/word/2010/wordprocessingCanvas" xmlns:cx="http://schemas.microsoft.com/office/drawing/2014/chartex" xmlns:cx1="http://schemas.microsoft.com/office/drawing/2015/9/8/chartex" xmlns:cx2="http://schemas.microsoft.com/office/drawing/2015/10/21/chartex" xmlns:cx3="http://schemas.microsoft.com/office/drawing/2016/5/9/chartex" xmlns:cx4="http://schemas.microsoft.com/office/drawing/2016/5/10/chartex" xmlns:cx5="http://schemas.microsoft.com/office/drawing/2016/5/11/chartex" xmlns:cx6="http://schemas.microsoft.com/office/drawing/2016/5/12/chartex" xmlns:cx7="http://schemas.microsoft.com/office/drawing/2016/5/13/chartex" xmlns:cx8="http://schemas.microsoft.com/office/drawing/2016/5/14/chartex" xmlns:mc="http://schemas.openxmlformats.org/markup-compatibility/2006" xmlns:aink="http://schemas.microsoft.com/office/drawing/2016/ink" xmlns:am3d="http://schemas.microsoft.com/office/drawing/2017/model3d" xmlns:o="urn:schemas-microsoft-com:office:office" xmlns:oel="http://schemas.microsoft.com/office/2019/extlst" xmlns:r="http://schemas.openxmlformats.org/officeDocument/2006/relationships" xmlns:m="http://schemas.openxmlformats.org/officeDocument/2006/math" xmlns:v="urn:schemas-microsoft-com:vml" xmlns:wp14="http://schemas.microsoft.com/office/word/2010/wordprocessingDrawing" xmlns:wp="http://schemas.openxmlformats.org/drawingml/2006/wordprocessingDrawing" xmlns:w10="urn:schemas-microsoft-com:office:word" xmlns:w="http://schemas.openxmlformats.org/wordprocessingml/2006/main" xmlns:w14="http://schemas.microsoft.com/office/word/2010/wordml" xmlns:w15="http://schemas.microsoft.com/office/word/2012/wordml" xmlns:w16cex="http://schemas.microsoft.com/office/word/2018/wordml/cex" xmlns:w16cid="http://schemas.microsoft.com/office/word/2016/wordml/cid" xmlns:w16="http://schemas.microsoft.com/office/word/2018/wordml" xmlns:w16du="http://schemas.microsoft.com/office/word/2023/wordml/word16du" xmlns:w16sdtdh="http://schemas.microsoft.com/office/word/2020/wordml/sdtdatahash" xmlns:w16se="http://schemas.microsoft.com/office/word/2015/wordml/symex" xmlns:wpg="http://schemas.microsoft.com/office/word/2010/wordprocessingGroup" xmlns:wpi="http://schemas.microsoft.com/office/word/2010/wordprocessingInk" xmlns:wne="http://schemas.microsoft.com/office/word/2006/wordml" xmlns:wps="http://schemas.microsoft.com/office/word/2010/wordprocessingShape" mc:Ignorable="w14 w15 w16se w16cid w16 w16cex w16sdtdh wp14">
   <w:p>
     <w:pPr>
       <w:jc w:val="both"/>
@@ -14293,7 +14340,7 @@
 </file>
 
 <file path=word/numbering.xml><?xml version="1.0" encoding="utf-8"?>
-<w:numbering xmlns:wpc="http://schemas.microsoft.com/office/word/2010/wordprocessingCanvas" xmlns:cx="http://schemas.microsoft.com/office/drawing/2014/chartex" xmlns:cx1="http://schemas.microsoft.com/office/drawing/2015/9/8/chartex" xmlns:cx2="http://schemas.microsoft.com/office/drawing/2015/10/21/chartex" xmlns:cx3="http://schemas.microsoft.com/office/drawing/2016/5/9/chartex" xmlns:cx4="http://schemas.microsoft.com/office/drawing/2016/5/10/chartex" xmlns:cx5="http://schemas.microsoft.com/office/drawing/2016/5/11/chartex" xmlns:cx6="http://schemas.microsoft.com/office/drawing/2016/5/12/chartex" xmlns:cx7="http://schemas.microsoft.com/office/drawing/2016/5/13/chartex" xmlns:cx8="http://schemas.microsoft.com/office/drawing/2016/5/14/chartex" xmlns:mc="http://schemas.openxmlformats.org/markup-compatibility/2006" xmlns:aink="http://schemas.microsoft.com/office/drawing/2016/ink" xmlns:am3d="http://schemas.microsoft.com/office/drawing/2017/model3d" xmlns:o="urn:schemas-microsoft-com:office:office" xmlns:r="http://schemas.openxmlformats.org/officeDocument/2006/relationships" xmlns:m="http://schemas.openxmlformats.org/officeDocument/2006/math" xmlns:v="urn:schemas-microsoft-com:vml" xmlns:wp14="http://schemas.microsoft.com/office/word/2010/wordprocessingDrawing" xmlns:wp="http://schemas.openxmlformats.org/drawingml/2006/wordprocessingDrawing" xmlns:w10="urn:schemas-microsoft-com:office:word" xmlns:w="http://schemas.openxmlformats.org/wordprocessingml/2006/main" xmlns:w14="http://schemas.microsoft.com/office/word/2010/wordml" xmlns:w15="http://schemas.microsoft.com/office/word/2012/wordml" xmlns:w16cid="http://schemas.microsoft.com/office/word/2016/wordml/cid" xmlns:w16se="http://schemas.microsoft.com/office/word/2015/wordml/symex" xmlns:wpg="http://schemas.microsoft.com/office/word/2010/wordprocessingGroup" xmlns:wpi="http://schemas.microsoft.com/office/word/2010/wordprocessingInk" xmlns:wne="http://schemas.microsoft.com/office/word/2006/wordml" xmlns:wps="http://schemas.microsoft.com/office/word/2010/wordprocessingShape" mc:Ignorable="w14 w15 w16se w16cid wp14">
+<w:numbering xmlns:wpc="http://schemas.microsoft.com/office/word/2010/wordprocessingCanvas" xmlns:cx="http://schemas.microsoft.com/office/drawing/2014/chartex" xmlns:cx1="http://schemas.microsoft.com/office/drawing/2015/9/8/chartex" xmlns:cx2="http://schemas.microsoft.com/office/drawing/2015/10/21/chartex" xmlns:cx3="http://schemas.microsoft.com/office/drawing/2016/5/9/chartex" xmlns:cx4="http://schemas.microsoft.com/office/drawing/2016/5/10/chartex" xmlns:cx5="http://schemas.microsoft.com/office/drawing/2016/5/11/chartex" xmlns:cx6="http://schemas.microsoft.com/office/drawing/2016/5/12/chartex" xmlns:cx7="http://schemas.microsoft.com/office/drawing/2016/5/13/chartex" xmlns:cx8="http://schemas.microsoft.com/office/drawing/2016/5/14/chartex" xmlns:mc="http://schemas.openxmlformats.org/markup-compatibility/2006" xmlns:aink="http://schemas.microsoft.com/office/drawing/2016/ink" xmlns:am3d="http://schemas.microsoft.com/office/drawing/2017/model3d" xmlns:o="urn:schemas-microsoft-com:office:office" xmlns:oel="http://schemas.microsoft.com/office/2019/extlst" xmlns:r="http://schemas.openxmlformats.org/officeDocument/2006/relationships" xmlns:m="http://schemas.openxmlformats.org/officeDocument/2006/math" xmlns:v="urn:schemas-microsoft-com:vml" xmlns:wp14="http://schemas.microsoft.com/office/word/2010/wordprocessingDrawing" xmlns:wp="http://schemas.openxmlformats.org/drawingml/2006/wordprocessingDrawing" xmlns:w10="urn:schemas-microsoft-com:office:word" xmlns:w="http://schemas.openxmlformats.org/wordprocessingml/2006/main" xmlns:w14="http://schemas.microsoft.com/office/word/2010/wordml" xmlns:w15="http://schemas.microsoft.com/office/word/2012/wordml" xmlns:w16cex="http://schemas.microsoft.com/office/word/2018/wordml/cex" xmlns:w16cid="http://schemas.microsoft.com/office/word/2016/wordml/cid" xmlns:w16="http://schemas.microsoft.com/office/word/2018/wordml" xmlns:w16du="http://schemas.microsoft.com/office/word/2023/wordml/word16du" xmlns:w16sdtdh="http://schemas.microsoft.com/office/word/2020/wordml/sdtdatahash" xmlns:w16se="http://schemas.microsoft.com/office/word/2015/wordml/symex" xmlns:wpg="http://schemas.microsoft.com/office/word/2010/wordprocessingGroup" xmlns:wpi="http://schemas.microsoft.com/office/word/2010/wordprocessingInk" xmlns:wne="http://schemas.microsoft.com/office/word/2006/wordml" xmlns:wps="http://schemas.microsoft.com/office/word/2010/wordprocessingShape" mc:Ignorable="w14 w15 w16se w16cid w16 w16cex w16sdtdh wp14">
   <w:abstractNum w:abstractNumId="0" w15:restartNumberingAfterBreak="0">
     <w:nsid w:val="03493C8C"/>
     <w:multiLevelType w:val="hybridMultilevel"/>
@@ -19088,121 +19135,121 @@
       </w:rPr>
     </w:lvl>
   </w:abstractNum>
-  <w:num w:numId="1">
+  <w:num w:numId="1" w16cid:durableId="1975064144">
     <w:abstractNumId w:val="30"/>
   </w:num>
-  <w:num w:numId="2">
+  <w:num w:numId="2" w16cid:durableId="1774982472">
     <w:abstractNumId w:val="2"/>
   </w:num>
-  <w:num w:numId="3">
+  <w:num w:numId="3" w16cid:durableId="65030483">
     <w:abstractNumId w:val="23"/>
   </w:num>
-  <w:num w:numId="4">
+  <w:num w:numId="4" w16cid:durableId="1653754719">
     <w:abstractNumId w:val="9"/>
   </w:num>
-  <w:num w:numId="5">
+  <w:num w:numId="5" w16cid:durableId="1956908843">
     <w:abstractNumId w:val="3"/>
   </w:num>
-  <w:num w:numId="6">
+  <w:num w:numId="6" w16cid:durableId="1125194767">
     <w:abstractNumId w:val="21"/>
   </w:num>
-  <w:num w:numId="7">
+  <w:num w:numId="7" w16cid:durableId="72629349">
     <w:abstractNumId w:val="20"/>
   </w:num>
-  <w:num w:numId="8">
+  <w:num w:numId="8" w16cid:durableId="1462188553">
     <w:abstractNumId w:val="1"/>
   </w:num>
-  <w:num w:numId="9">
+  <w:num w:numId="9" w16cid:durableId="1115448045">
     <w:abstractNumId w:val="14"/>
   </w:num>
-  <w:num w:numId="10">
+  <w:num w:numId="10" w16cid:durableId="1747067767">
     <w:abstractNumId w:val="12"/>
   </w:num>
-  <w:num w:numId="11">
+  <w:num w:numId="11" w16cid:durableId="533546565">
     <w:abstractNumId w:val="4"/>
   </w:num>
-  <w:num w:numId="12">
+  <w:num w:numId="12" w16cid:durableId="1194491747">
     <w:abstractNumId w:val="10"/>
   </w:num>
-  <w:num w:numId="13">
+  <w:num w:numId="13" w16cid:durableId="1814563133">
     <w:abstractNumId w:val="37"/>
   </w:num>
-  <w:num w:numId="14">
+  <w:num w:numId="14" w16cid:durableId="1239558711">
     <w:abstractNumId w:val="22"/>
   </w:num>
-  <w:num w:numId="15">
+  <w:num w:numId="15" w16cid:durableId="63644158">
     <w:abstractNumId w:val="7"/>
   </w:num>
-  <w:num w:numId="16">
+  <w:num w:numId="16" w16cid:durableId="1532692353">
     <w:abstractNumId w:val="15"/>
   </w:num>
-  <w:num w:numId="17">
+  <w:num w:numId="17" w16cid:durableId="378019028">
     <w:abstractNumId w:val="27"/>
   </w:num>
-  <w:num w:numId="18">
+  <w:num w:numId="18" w16cid:durableId="1495684742">
     <w:abstractNumId w:val="31"/>
   </w:num>
-  <w:num w:numId="19">
+  <w:num w:numId="19" w16cid:durableId="667093904">
     <w:abstractNumId w:val="26"/>
   </w:num>
-  <w:num w:numId="20">
+  <w:num w:numId="20" w16cid:durableId="306017192">
     <w:abstractNumId w:val="13"/>
   </w:num>
-  <w:num w:numId="21">
+  <w:num w:numId="21" w16cid:durableId="1404059110">
     <w:abstractNumId w:val="32"/>
   </w:num>
-  <w:num w:numId="22">
+  <w:num w:numId="22" w16cid:durableId="157891031">
     <w:abstractNumId w:val="11"/>
   </w:num>
-  <w:num w:numId="23">
+  <w:num w:numId="23" w16cid:durableId="1352494504">
     <w:abstractNumId w:val="34"/>
   </w:num>
-  <w:num w:numId="24">
+  <w:num w:numId="24" w16cid:durableId="1770157216">
     <w:abstractNumId w:val="36"/>
   </w:num>
-  <w:num w:numId="25">
+  <w:num w:numId="25" w16cid:durableId="645088733">
     <w:abstractNumId w:val="35"/>
   </w:num>
-  <w:num w:numId="26">
+  <w:num w:numId="26" w16cid:durableId="1347712522">
     <w:abstractNumId w:val="8"/>
   </w:num>
-  <w:num w:numId="27">
+  <w:num w:numId="27" w16cid:durableId="581305079">
     <w:abstractNumId w:val="25"/>
   </w:num>
-  <w:num w:numId="28">
+  <w:num w:numId="28" w16cid:durableId="1719552612">
     <w:abstractNumId w:val="28"/>
   </w:num>
-  <w:num w:numId="29">
+  <w:num w:numId="29" w16cid:durableId="1571503230">
     <w:abstractNumId w:val="29"/>
   </w:num>
-  <w:num w:numId="30">
+  <w:num w:numId="30" w16cid:durableId="441994855">
     <w:abstractNumId w:val="33"/>
   </w:num>
-  <w:num w:numId="31">
+  <w:num w:numId="31" w16cid:durableId="222255096">
     <w:abstractNumId w:val="17"/>
   </w:num>
-  <w:num w:numId="32">
+  <w:num w:numId="32" w16cid:durableId="1638493747">
     <w:abstractNumId w:val="6"/>
   </w:num>
-  <w:num w:numId="33">
+  <w:num w:numId="33" w16cid:durableId="196161719">
     <w:abstractNumId w:val="18"/>
   </w:num>
-  <w:num w:numId="34">
+  <w:num w:numId="34" w16cid:durableId="1817868962">
     <w:abstractNumId w:val="5"/>
   </w:num>
-  <w:num w:numId="35">
+  <w:num w:numId="35" w16cid:durableId="1762137752">
     <w:abstractNumId w:val="16"/>
   </w:num>
-  <w:num w:numId="36">
+  <w:num w:numId="36" w16cid:durableId="1980308481">
     <w:abstractNumId w:val="19"/>
   </w:num>
-  <w:num w:numId="37">
+  <w:num w:numId="37" w16cid:durableId="139811862">
     <w:abstractNumId w:val="38"/>
   </w:num>
-  <w:num w:numId="38">
+  <w:num w:numId="38" w16cid:durableId="1161507825">
     <w:abstractNumId w:val="0"/>
   </w:num>
-  <w:num w:numId="39">
+  <w:num w:numId="39" w16cid:durableId="1117063876">
     <w:abstractNumId w:val="24"/>
   </w:num>
   <w:numIdMacAtCleanup w:val="35"/>
@@ -19210,7 +19257,7 @@
 </file>
 
 <file path=word/styles.xml><?xml version="1.0" encoding="utf-8"?>
-<w:styles xmlns:mc="http://schemas.openxmlformats.org/markup-compatibility/2006" xmlns:r="http://schemas.openxmlformats.org/officeDocument/2006/relationships" xmlns:w="http://schemas.openxmlformats.org/wordprocessingml/2006/main" xmlns:w14="http://schemas.microsoft.com/office/word/2010/wordml" xmlns:w15="http://schemas.microsoft.com/office/word/2012/wordml" xmlns:w16cid="http://schemas.microsoft.com/office/word/2016/wordml/cid" xmlns:w16se="http://schemas.microsoft.com/office/word/2015/wordml/symex" mc:Ignorable="w14 w15 w16se w16cid">
+<w:styles xmlns:mc="http://schemas.openxmlformats.org/markup-compatibility/2006" xmlns:r="http://schemas.openxmlformats.org/officeDocument/2006/relationships" xmlns:w="http://schemas.openxmlformats.org/wordprocessingml/2006/main" xmlns:w14="http://schemas.microsoft.com/office/word/2010/wordml" xmlns:w15="http://schemas.microsoft.com/office/word/2012/wordml" xmlns:w16cex="http://schemas.microsoft.com/office/word/2018/wordml/cex" xmlns:w16cid="http://schemas.microsoft.com/office/word/2016/wordml/cid" xmlns:w16="http://schemas.microsoft.com/office/word/2018/wordml" xmlns:w16sdtdh="http://schemas.microsoft.com/office/word/2020/wordml/sdtdatahash" xmlns:w16se="http://schemas.microsoft.com/office/word/2015/wordml/symex" mc:Ignorable="w14 w15 w16se w16cid w16 w16cex w16sdtdh">
   <w:docDefaults>
     <w:rPrDefault>
       <w:rPr>
@@ -19222,7 +19269,7 @@
     </w:rPrDefault>
     <w:pPrDefault/>
   </w:docDefaults>
-  <w:latentStyles w:defLockedState="0" w:defUIPriority="99" w:defSemiHidden="0" w:defUnhideWhenUsed="0" w:defQFormat="0" w:count="377">
+  <w:latentStyles w:defLockedState="0" w:defUIPriority="99" w:defSemiHidden="0" w:defUnhideWhenUsed="0" w:defQFormat="0" w:count="376">
     <w:lsdException w:name="Normal" w:uiPriority="0" w:qFormat="1"/>
     <w:lsdException w:name="heading 1" w:uiPriority="0" w:qFormat="1"/>
     <w:lsdException w:name="heading 2" w:uiPriority="0" w:qFormat="1"/>
@@ -19599,7 +19646,6 @@
     <w:lsdException w:name="Hashtag" w:semiHidden="1" w:unhideWhenUsed="1"/>
     <w:lsdException w:name="Unresolved Mention" w:semiHidden="1" w:unhideWhenUsed="1"/>
     <w:lsdException w:name="Smart Link" w:semiHidden="1" w:unhideWhenUsed="1"/>
-    <w:lsdException w:name="Smart Link Error" w:semiHidden="1" w:unhideWhenUsed="1"/>
   </w:latentStyles>
   <w:style w:type="paragraph" w:default="1" w:styleId="Normal">
     <w:name w:val="Normal"/>
@@ -20432,6 +20478,15 @@
 </file>
 
 <file path=customXml/item1.xml><?xml version="1.0" encoding="utf-8"?>
+<?mso-contentType ?>
+<FormTemplates xmlns="http://schemas.microsoft.com/sharepoint/v3/contenttype/forms">
+  <Display>DocumentLibraryForm</Display>
+  <Edit>DocumentLibraryForm</Edit>
+  <New>DocumentLibraryForm</New>
+</FormTemplates>
+</file>
+
+<file path=customXml/item2.xml><?xml version="1.0" encoding="utf-8"?>
 <p:properties xmlns:p="http://schemas.microsoft.com/office/2006/metadata/properties" xmlns:xsi="http://www.w3.org/2001/XMLSchema-instance" xmlns:pc="http://schemas.microsoft.com/office/infopath/2007/PartnerControls">
   <documentManagement>
     <TaxCatchAll xmlns="58dc3081-d8a1-4e92-884a-04f6ca0fc63f" xsi:nil="true"/>
@@ -20440,15 +20495,6 @@
     </TaxKeywordTaxHTField>
   </documentManagement>
 </p:properties>
-</file>
-
-<file path=customXml/item2.xml><?xml version="1.0" encoding="utf-8"?>
-<?mso-contentType ?>
-<FormTemplates xmlns="http://schemas.microsoft.com/sharepoint/v3/contenttype/forms">
-  <Display>DocumentLibraryForm</Display>
-  <Edit>DocumentLibraryForm</Edit>
-  <New>DocumentLibraryForm</New>
-</FormTemplates>
 </file>
 
 <file path=customXml/item3.xml><?xml version="1.0" encoding="utf-8"?>
@@ -20668,20 +20714,20 @@
 </file>
 
 <file path=customXml/itemProps1.xml><?xml version="1.0" encoding="utf-8"?>
+<ds:datastoreItem xmlns:ds="http://schemas.openxmlformats.org/officeDocument/2006/customXml" ds:itemID="{2662BB11-EEB4-47A0-B9FD-58F3F2DB0BC0}">
+  <ds:schemaRefs>
+    <ds:schemaRef ds:uri="http://schemas.microsoft.com/sharepoint/v3/contenttype/forms"/>
+  </ds:schemaRefs>
+</ds:datastoreItem>
+</file>
+
+<file path=customXml/itemProps2.xml><?xml version="1.0" encoding="utf-8"?>
 <ds:datastoreItem xmlns:ds="http://schemas.openxmlformats.org/officeDocument/2006/customXml" ds:itemID="{ECD07112-909E-4910-A34C-5621A8799552}">
   <ds:schemaRefs>
     <ds:schemaRef ds:uri="http://schemas.microsoft.com/office/2006/metadata/properties"/>
     <ds:schemaRef ds:uri="http://schemas.microsoft.com/office/infopath/2007/PartnerControls"/>
     <ds:schemaRef ds:uri="58dc3081-d8a1-4e92-884a-04f6ca0fc63f"/>
     <ds:schemaRef ds:uri="2fa21b93-a3a4-412d-b179-cbe6a7d468c3"/>
-  </ds:schemaRefs>
-</ds:datastoreItem>
-</file>
-
-<file path=customXml/itemProps2.xml><?xml version="1.0" encoding="utf-8"?>
-<ds:datastoreItem xmlns:ds="http://schemas.openxmlformats.org/officeDocument/2006/customXml" ds:itemID="{2662BB11-EEB4-47A0-B9FD-58F3F2DB0BC0}">
-  <ds:schemaRefs>
-    <ds:schemaRef ds:uri="http://schemas.microsoft.com/sharepoint/v3/contenttype/forms"/>
   </ds:schemaRefs>
 </ds:datastoreItem>
 </file>

</xml_diff>